<commit_message>
updated the CV file
</commit_message>
<xml_diff>
--- a/public/KavehHashemiCV.docx
+++ b/public/KavehHashemiCV.docx
@@ -18,6 +18,7 @@
           <w:b/>
           <w:bCs/>
           <w:noProof/>
+          <w:color w:val="000000" w:themeColor="text1"/>
           <w:sz w:val="40"/>
           <w:szCs w:val="40"/>
         </w:rPr>
@@ -78,7 +79,7 @@
           </mc:Choice>
           <mc:Fallback>
             <w:pict>
-              <v:line w14:anchorId="12936494" id="Straight Connector 1" o:spid="_x0000_s1026" style="position:absolute;z-index:251659264;visibility:visible;mso-wrap-style:square;mso-wrap-distance-left:9pt;mso-wrap-distance-top:0;mso-wrap-distance-right:9pt;mso-wrap-distance-bottom:0;mso-position-horizontal:absolute;mso-position-horizontal-relative:text;mso-position-vertical:absolute;mso-position-vertical-relative:text" from="162.75pt,29.9pt" to="311.15pt,29.9pt" o:gfxdata="UEsDBBQABgAIAAAAIQC2gziS/gAAAOEBAAATAAAAW0NvbnRlbnRfVHlwZXNdLnhtbJSRQU7DMBBF&#10;90jcwfIWJU67QAgl6YK0S0CoHGBkTxKLZGx5TGhvj5O2G0SRWNoz/78nu9wcxkFMGNg6quQqL6RA&#10;0s5Y6ir5vt9lD1JwBDIwOMJKHpHlpr69KfdHjyxSmriSfYz+USnWPY7AufNIadK6MEJMx9ApD/oD&#10;OlTrorhX2lFEilmcO2RdNtjC5xDF9pCuTyYBB5bi6bQ4syoJ3g9WQ0ymaiLzg5KdCXlKLjvcW893&#10;SUOqXwnz5DrgnHtJTxOsQfEKIT7DmDSUCaxw7Rqn8787ZsmRM9e2VmPeBN4uqYvTtW7jvijg9N/y&#10;JsXecLq0q+WD6m8AAAD//wMAUEsDBBQABgAIAAAAIQA4/SH/1gAAAJQBAAALAAAAX3JlbHMvLnJl&#10;bHOkkMFqwzAMhu+DvYPRfXGawxijTi+j0GvpHsDYimMaW0Yy2fr2M4PBMnrbUb/Q94l/f/hMi1qR&#10;JVI2sOt6UJgd+ZiDgffL8ekFlFSbvV0oo4EbChzGx4f9GRdb25HMsYhqlCwG5lrLq9biZkxWOiqY&#10;22YiTra2kYMu1l1tQD30/bPm3wwYN0x18gb45AdQl1tp5j/sFB2T0FQ7R0nTNEV3j6o9feQzro1i&#10;OWA14Fm+Q8a1a8+Bvu/d/dMb2JY5uiPbhG/ktn4cqGU/er3pcvwCAAD//wMAUEsDBBQABgAIAAAA&#10;IQD6b9McsgEAANQDAAAOAAAAZHJzL2Uyb0RvYy54bWysU8Fu2zAMvQ/YPwi6L3KKbsiMOD206C7D&#10;VmzrB6gyFQuQREHSYufvRymJXWwDhhW90CLF90g+0dubyVl2gJgM+o6vVw1n4BX2xu87/vjj/t2G&#10;s5Sl76VFDx0/QuI3u7dvtmNo4QoHtD1ERiQ+tWPo+JBzaIVIagAn0woDeLrUGJ3M5Ma96KMcid1Z&#10;cdU0H8SIsQ8RFaRE0bvTJd9Vfq1B5a9aJ8jMdpx6y9XGap+KFbutbPdRhsGocxvyBV04aTwVnanu&#10;ZJbsZzR/UDmjIibUeaXQCdTaKKgz0DTr5rdpvg8yQJ2FxElhlim9Hq36crj1D5FkGENqU3iIZYpJ&#10;R1e+1B+bqljHWSyYMlMUXG8219fvP3KmLndiAYaY8idAx8qh49b4Mods5eFzylSMUi8pJWx9sQmt&#10;6e+NtdUpGwC3NrKDpLfL07q8FeGeZZFXkGJpvZ7y0cKJ9RtoZvrSbK1et2rhlEqBzxde6ym7wDR1&#10;MAObfwPP+QUKdeP+BzwjamX0eQY74zH+rfoihT7lXxQ4zV0keML+WB+1SkOrU5U7r3nZzed+hS8/&#10;4+4XAAAA//8DAFBLAwQUAAYACAAAACEAukrpud4AAAAJAQAADwAAAGRycy9kb3ducmV2LnhtbEyP&#10;wUrDQBCG74LvsIzgRdqNCQk2ZlMk0IsHwUaKx212mgSzsyG7bdK3d8SDHmfm45/vL7aLHcQFJ987&#10;UvC4jkAgNc701Cr4qHerJxA+aDJ6cIQKruhhW97eFDo3bqZ3vOxDKziEfK4VdCGMuZS+6dBqv3Yj&#10;Et9ObrI68Di10kx65nA7yDiKMml1T/yh0yNWHTZf+7NV8Nk+JLtDTfVchbdT1i3Xw2taKXV/t7w8&#10;gwi4hD8YfvRZHUp2OrozGS8GBUmcpowqSDdcgYEsjhMQx9+FLAv5v0H5DQAA//8DAFBLAQItABQA&#10;BgAIAAAAIQC2gziS/gAAAOEBAAATAAAAAAAAAAAAAAAAAAAAAABbQ29udGVudF9UeXBlc10ueG1s&#10;UEsBAi0AFAAGAAgAAAAhADj9If/WAAAAlAEAAAsAAAAAAAAAAAAAAAAALwEAAF9yZWxzLy5yZWxz&#10;UEsBAi0AFAAGAAgAAAAhAPpv0xyyAQAA1AMAAA4AAAAAAAAAAAAAAAAALgIAAGRycy9lMm9Eb2Mu&#10;eG1sUEsBAi0AFAAGAAgAAAAhALpK6bneAAAACQEAAA8AAAAAAAAAAAAAAAAADAQAAGRycy9kb3du&#10;cmV2LnhtbFBLBQYAAAAABAAEAPMAAAAXBQAAAAA=&#10;" strokecolor="black [3213]" strokeweight=".5pt">
+              <v:line w14:anchorId="3059F10A" id="Straight Connector 1" o:spid="_x0000_s1026" style="position:absolute;z-index:251659264;visibility:visible;mso-wrap-style:square;mso-wrap-distance-left:9pt;mso-wrap-distance-top:0;mso-wrap-distance-right:9pt;mso-wrap-distance-bottom:0;mso-position-horizontal:absolute;mso-position-horizontal-relative:text;mso-position-vertical:absolute;mso-position-vertical-relative:text" from="162.75pt,29.9pt" to="311.15pt,29.9pt" o:gfxdata="UEsDBBQABgAIAAAAIQC2gziS/gAAAOEBAAATAAAAW0NvbnRlbnRfVHlwZXNdLnhtbJSRQU7DMBBF&#10;90jcwfIWJU67QAgl6YK0S0CoHGBkTxKLZGx5TGhvj5O2G0SRWNoz/78nu9wcxkFMGNg6quQqL6RA&#10;0s5Y6ir5vt9lD1JwBDIwOMJKHpHlpr69KfdHjyxSmriSfYz+USnWPY7AufNIadK6MEJMx9ApD/oD&#10;OlTrorhX2lFEilmcO2RdNtjC5xDF9pCuTyYBB5bi6bQ4syoJ3g9WQ0ymaiLzg5KdCXlKLjvcW893&#10;SUOqXwnz5DrgnHtJTxOsQfEKIT7DmDSUCaxw7Rqn8787ZsmRM9e2VmPeBN4uqYvTtW7jvijg9N/y&#10;JsXecLq0q+WD6m8AAAD//wMAUEsDBBQABgAIAAAAIQA4/SH/1gAAAJQBAAALAAAAX3JlbHMvLnJl&#10;bHOkkMFqwzAMhu+DvYPRfXGawxijTi+j0GvpHsDYimMaW0Yy2fr2M4PBMnrbUb/Q94l/f/hMi1qR&#10;JVI2sOt6UJgd+ZiDgffL8ekFlFSbvV0oo4EbChzGx4f9GRdb25HMsYhqlCwG5lrLq9biZkxWOiqY&#10;22YiTra2kYMu1l1tQD30/bPm3wwYN0x18gb45AdQl1tp5j/sFB2T0FQ7R0nTNEV3j6o9feQzro1i&#10;OWA14Fm+Q8a1a8+Bvu/d/dMb2JY5uiPbhG/ktn4cqGU/er3pcvwCAAD//wMAUEsDBBQABgAIAAAA&#10;IQD6b9McsgEAANQDAAAOAAAAZHJzL2Uyb0RvYy54bWysU8Fu2zAMvQ/YPwi6L3KKbsiMOD206C7D&#10;VmzrB6gyFQuQREHSYufvRymJXWwDhhW90CLF90g+0dubyVl2gJgM+o6vVw1n4BX2xu87/vjj/t2G&#10;s5Sl76VFDx0/QuI3u7dvtmNo4QoHtD1ERiQ+tWPo+JBzaIVIagAn0woDeLrUGJ3M5Ma96KMcid1Z&#10;cdU0H8SIsQ8RFaRE0bvTJd9Vfq1B5a9aJ8jMdpx6y9XGap+KFbutbPdRhsGocxvyBV04aTwVnanu&#10;ZJbsZzR/UDmjIibUeaXQCdTaKKgz0DTr5rdpvg8yQJ2FxElhlim9Hq36crj1D5FkGENqU3iIZYpJ&#10;R1e+1B+bqljHWSyYMlMUXG8219fvP3KmLndiAYaY8idAx8qh49b4Mods5eFzylSMUi8pJWx9sQmt&#10;6e+NtdUpGwC3NrKDpLfL07q8FeGeZZFXkGJpvZ7y0cKJ9RtoZvrSbK1et2rhlEqBzxde6ym7wDR1&#10;MAObfwPP+QUKdeP+BzwjamX0eQY74zH+rfoihT7lXxQ4zV0keML+WB+1SkOrU5U7r3nZzed+hS8/&#10;4+4XAAAA//8DAFBLAwQUAAYACAAAACEAukrpud4AAAAJAQAADwAAAGRycy9kb3ducmV2LnhtbEyP&#10;wUrDQBCG74LvsIzgRdqNCQk2ZlMk0IsHwUaKx212mgSzsyG7bdK3d8SDHmfm45/vL7aLHcQFJ987&#10;UvC4jkAgNc701Cr4qHerJxA+aDJ6cIQKruhhW97eFDo3bqZ3vOxDKziEfK4VdCGMuZS+6dBqv3Yj&#10;Et9ObrI68Di10kx65nA7yDiKMml1T/yh0yNWHTZf+7NV8Nk+JLtDTfVchbdT1i3Xw2taKXV/t7w8&#10;gwi4hD8YfvRZHUp2OrozGS8GBUmcpowqSDdcgYEsjhMQx9+FLAv5v0H5DQAA//8DAFBLAQItABQA&#10;BgAIAAAAIQC2gziS/gAAAOEBAAATAAAAAAAAAAAAAAAAAAAAAABbQ29udGVudF9UeXBlc10ueG1s&#10;UEsBAi0AFAAGAAgAAAAhADj9If/WAAAAlAEAAAsAAAAAAAAAAAAAAAAALwEAAF9yZWxzLy5yZWxz&#10;UEsBAi0AFAAGAAgAAAAhAPpv0xyyAQAA1AMAAA4AAAAAAAAAAAAAAAAALgIAAGRycy9lMm9Eb2Mu&#10;eG1sUEsBAi0AFAAGAAgAAAAhALpK6bneAAAACQEAAA8AAAAAAAAAAAAAAAAADAQAAGRycy9kb3du&#10;cmV2LnhtbFBLBQYAAAAABAAEAPMAAAAXBQAAAAA=&#10;" strokecolor="black [3213]" strokeweight=".5pt">
                 <v:stroke joinstyle="miter"/>
               </v:line>
             </w:pict>
@@ -116,9 +117,39 @@
     </w:p>
     <w:p>
       <w:pPr>
+        <w:spacing w:line="240" w:lineRule="auto"/>
+        <w:jc w:val="center"/>
+        <w:rPr>
+          <w:b/>
+          <w:bCs/>
+          <w:color w:val="0070C0"/>
+        </w:rPr>
+      </w:pPr>
+      <w:proofErr w:type="gramStart"/>
+      <w:r>
+        <w:rPr>
+          <w:b/>
+          <w:bCs/>
+          <w:color w:val="0070C0"/>
+        </w:rPr>
+        <w:t>React .</w:t>
+      </w:r>
+      <w:proofErr w:type="gramEnd"/>
+      <w:r>
+        <w:rPr>
+          <w:b/>
+          <w:bCs/>
+          <w:color w:val="0070C0"/>
+        </w:rPr>
+        <w:t xml:space="preserve"> TypeScript</w:t>
+      </w:r>
+    </w:p>
+    <w:p>
+      <w:pPr>
         <w:spacing w:after="0" w:line="360" w:lineRule="auto"/>
         <w:jc w:val="center"/>
       </w:pPr>
+      <w:proofErr w:type="gramStart"/>
       <w:r>
         <w:t>Tehran</w:t>
       </w:r>
@@ -131,18 +162,24 @@
         </w:rPr>
         <w:t>.</w:t>
       </w:r>
-      <w:r>
-        <w:t xml:space="preserve"> Iran</w:t>
-      </w:r>
+      <w:proofErr w:type="gramEnd"/>
       <w:r>
         <w:t xml:space="preserve"> </w:t>
       </w:r>
+      <w:proofErr w:type="gramStart"/>
+      <w:r>
+        <w:t>Iran</w:t>
+      </w:r>
+      <w:r>
+        <w:t xml:space="preserve"> </w:t>
+      </w:r>
       <w:r>
         <w:rPr>
           <w:rFonts w:cstheme="minorHAnsi"/>
         </w:rPr>
         <w:t>.</w:t>
       </w:r>
+      <w:proofErr w:type="gramEnd"/>
       <w:r>
         <w:t xml:space="preserve"> +989376318905</w:t>
       </w:r>
@@ -213,7 +250,7 @@
           </mc:Choice>
           <mc:Fallback>
             <w:pict>
-              <v:line w14:anchorId="33B41EB1" id="Straight Connector 2" o:spid="_x0000_s1026" style="position:absolute;z-index:251660288;visibility:visible;mso-wrap-style:square;mso-wrap-distance-left:9pt;mso-wrap-distance-top:0;mso-wrap-distance-right:9pt;mso-wrap-distance-bottom:0;mso-position-horizontal:absolute;mso-position-horizontal-relative:text;mso-position-vertical:absolute;mso-position-vertical-relative:text" from="14.35pt,21.6pt" to="454.5pt,21.6pt" o:gfxdata="UEsDBBQABgAIAAAAIQC2gziS/gAAAOEBAAATAAAAW0NvbnRlbnRfVHlwZXNdLnhtbJSRQU7DMBBF&#10;90jcwfIWJU67QAgl6YK0S0CoHGBkTxKLZGx5TGhvj5O2G0SRWNoz/78nu9wcxkFMGNg6quQqL6RA&#10;0s5Y6ir5vt9lD1JwBDIwOMJKHpHlpr69KfdHjyxSmriSfYz+USnWPY7AufNIadK6MEJMx9ApD/oD&#10;OlTrorhX2lFEilmcO2RdNtjC5xDF9pCuTyYBB5bi6bQ4syoJ3g9WQ0ymaiLzg5KdCXlKLjvcW893&#10;SUOqXwnz5DrgnHtJTxOsQfEKIT7DmDSUCaxw7Rqn8787ZsmRM9e2VmPeBN4uqYvTtW7jvijg9N/y&#10;JsXecLq0q+WD6m8AAAD//wMAUEsDBBQABgAIAAAAIQA4/SH/1gAAAJQBAAALAAAAX3JlbHMvLnJl&#10;bHOkkMFqwzAMhu+DvYPRfXGawxijTi+j0GvpHsDYimMaW0Yy2fr2M4PBMnrbUb/Q94l/f/hMi1qR&#10;JVI2sOt6UJgd+ZiDgffL8ekFlFSbvV0oo4EbChzGx4f9GRdb25HMsYhqlCwG5lrLq9biZkxWOiqY&#10;22YiTra2kYMu1l1tQD30/bPm3wwYN0x18gb45AdQl1tp5j/sFB2T0FQ7R0nTNEV3j6o9feQzro1i&#10;OWA14Fm+Q8a1a8+Bvu/d/dMb2JY5uiPbhG/ktn4cqGU/er3pcvwCAAD//wMAUEsDBBQABgAIAAAA&#10;IQBl2OJQswEAANQDAAAOAAAAZHJzL2Uyb0RvYy54bWysU01v2zAMvQ/YfxB0X+QU6MeMOD206C7D&#10;VmzrD1BlKhYgiYKkxc6/H6UkdrENGFb0QosU3yP5RG9uJ2fZHmIy6Du+XjWcgVfYG7/r+NOPhw83&#10;nKUsfS8teuj4ARK/3b5/txlDCxc4oO0hMiLxqR1Dx4ecQytEUgM4mVYYwNOlxuhkJjfuRB/lSOzO&#10;ioumuRIjxj5EVJASRe+Pl3xb+bUGlb9qnSAz23HqLVcbq30uVmw3st1FGQajTm3IV3ThpPFUdKa6&#10;l1myn9H8QeWMiphQ55VCJ1Bro6DOQNOsm9+m+T7IAHUWEieFWab0drTqy/7OP0aSYQypTeExlikm&#10;HV35Un9sqmIdZrFgykxR8PLy5uP11TVn6nwnFmCIKX8CdKwcOm6NL3PIVu4/p0zFKPWcUsLWF5vQ&#10;mv7BWFudsgFwZyPbS3q7PK3LWxHuRRZ5BSmW1uspHywcWb+BZqanZte1et2qhVMqBT6fea2n7ALT&#10;1MEMbP4NPOUXKNSN+x/wjKiV0ecZ7IzH+LfqixT6mH9W4Dh3keAZ+0N91CoNrU5V7rTmZTdf+hW+&#10;/IzbXwAAAP//AwBQSwMEFAAGAAgAAAAhAITamrffAAAACAEAAA8AAABkcnMvZG93bnJldi54bWxM&#10;j8FOwzAQRO9I/IO1SFwQdUihtCFOhSL1wgGpDao4uvE2jojXUew26d+ziAMcd2Y0+yZfT64TZxxC&#10;60nBwywBgVR701Kj4KPa3C9BhKjJ6M4TKrhggHVxfZXrzPiRtnjexUZwCYVMK7Ax9pmUobbodJj5&#10;Hom9ox+cjnwOjTSDHrncdTJNkoV0uiX+YHWPpcX6a3dyCj6bu/lmX1E1lvH9uLDTZf/2VCp1ezO9&#10;voCIOMW/MPzgMzoUzHTwJzJBdArS5TMnFTzOUxDsr5IVbzv8CrLI5f8BxTcAAAD//wMAUEsBAi0A&#10;FAAGAAgAAAAhALaDOJL+AAAA4QEAABMAAAAAAAAAAAAAAAAAAAAAAFtDb250ZW50X1R5cGVzXS54&#10;bWxQSwECLQAUAAYACAAAACEAOP0h/9YAAACUAQAACwAAAAAAAAAAAAAAAAAvAQAAX3JlbHMvLnJl&#10;bHNQSwECLQAUAAYACAAAACEAZdjiULMBAADUAwAADgAAAAAAAAAAAAAAAAAuAgAAZHJzL2Uyb0Rv&#10;Yy54bWxQSwECLQAUAAYACAAAACEAhNqat98AAAAIAQAADwAAAAAAAAAAAAAAAAANBAAAZHJzL2Rv&#10;d25yZXYueG1sUEsFBgAAAAAEAAQA8wAAABkFAAAAAA==&#10;" strokecolor="black [3213]" strokeweight=".5pt">
+              <v:line w14:anchorId="71AE832B" id="Straight Connector 2" o:spid="_x0000_s1026" style="position:absolute;z-index:251660288;visibility:visible;mso-wrap-style:square;mso-wrap-distance-left:9pt;mso-wrap-distance-top:0;mso-wrap-distance-right:9pt;mso-wrap-distance-bottom:0;mso-position-horizontal:absolute;mso-position-horizontal-relative:text;mso-position-vertical:absolute;mso-position-vertical-relative:text" from="14.35pt,21.6pt" to="454.5pt,21.6pt" o:gfxdata="UEsDBBQABgAIAAAAIQC2gziS/gAAAOEBAAATAAAAW0NvbnRlbnRfVHlwZXNdLnhtbJSRQU7DMBBF&#10;90jcwfIWJU67QAgl6YK0S0CoHGBkTxKLZGx5TGhvj5O2G0SRWNoz/78nu9wcxkFMGNg6quQqL6RA&#10;0s5Y6ir5vt9lD1JwBDIwOMJKHpHlpr69KfdHjyxSmriSfYz+USnWPY7AufNIadK6MEJMx9ApD/oD&#10;OlTrorhX2lFEilmcO2RdNtjC5xDF9pCuTyYBB5bi6bQ4syoJ3g9WQ0ymaiLzg5KdCXlKLjvcW893&#10;SUOqXwnz5DrgnHtJTxOsQfEKIT7DmDSUCaxw7Rqn8787ZsmRM9e2VmPeBN4uqYvTtW7jvijg9N/y&#10;JsXecLq0q+WD6m8AAAD//wMAUEsDBBQABgAIAAAAIQA4/SH/1gAAAJQBAAALAAAAX3JlbHMvLnJl&#10;bHOkkMFqwzAMhu+DvYPRfXGawxijTi+j0GvpHsDYimMaW0Yy2fr2M4PBMnrbUb/Q94l/f/hMi1qR&#10;JVI2sOt6UJgd+ZiDgffL8ekFlFSbvV0oo4EbChzGx4f9GRdb25HMsYhqlCwG5lrLq9biZkxWOiqY&#10;22YiTra2kYMu1l1tQD30/bPm3wwYN0x18gb45AdQl1tp5j/sFB2T0FQ7R0nTNEV3j6o9feQzro1i&#10;OWA14Fm+Q8a1a8+Bvu/d/dMb2JY5uiPbhG/ktn4cqGU/er3pcvwCAAD//wMAUEsDBBQABgAIAAAA&#10;IQBl2OJQswEAANQDAAAOAAAAZHJzL2Uyb0RvYy54bWysU01v2zAMvQ/YfxB0X+QU6MeMOD206C7D&#10;VmzrD1BlKhYgiYKkxc6/H6UkdrENGFb0QosU3yP5RG9uJ2fZHmIy6Du+XjWcgVfYG7/r+NOPhw83&#10;nKUsfS8teuj4ARK/3b5/txlDCxc4oO0hMiLxqR1Dx4ecQytEUgM4mVYYwNOlxuhkJjfuRB/lSOzO&#10;ioumuRIjxj5EVJASRe+Pl3xb+bUGlb9qnSAz23HqLVcbq30uVmw3st1FGQajTm3IV3ThpPFUdKa6&#10;l1myn9H8QeWMiphQ55VCJ1Bro6DOQNOsm9+m+T7IAHUWEieFWab0drTqy/7OP0aSYQypTeExlikm&#10;HV35Un9sqmIdZrFgykxR8PLy5uP11TVn6nwnFmCIKX8CdKwcOm6NL3PIVu4/p0zFKPWcUsLWF5vQ&#10;mv7BWFudsgFwZyPbS3q7PK3LWxHuRRZ5BSmW1uspHywcWb+BZqanZte1et2qhVMqBT6fea2n7ALT&#10;1MEMbP4NPOUXKNSN+x/wjKiV0ecZ7IzH+LfqixT6mH9W4Dh3keAZ+0N91CoNrU5V7rTmZTdf+hW+&#10;/IzbXwAAAP//AwBQSwMEFAAGAAgAAAAhAITamrffAAAACAEAAA8AAABkcnMvZG93bnJldi54bWxM&#10;j8FOwzAQRO9I/IO1SFwQdUihtCFOhSL1wgGpDao4uvE2jojXUew26d+ziAMcd2Y0+yZfT64TZxxC&#10;60nBwywBgVR701Kj4KPa3C9BhKjJ6M4TKrhggHVxfZXrzPiRtnjexUZwCYVMK7Ax9pmUobbodJj5&#10;Hom9ox+cjnwOjTSDHrncdTJNkoV0uiX+YHWPpcX6a3dyCj6bu/lmX1E1lvH9uLDTZf/2VCp1ezO9&#10;voCIOMW/MPzgMzoUzHTwJzJBdArS5TMnFTzOUxDsr5IVbzv8CrLI5f8BxTcAAAD//wMAUEsBAi0A&#10;FAAGAAgAAAAhALaDOJL+AAAA4QEAABMAAAAAAAAAAAAAAAAAAAAAAFtDb250ZW50X1R5cGVzXS54&#10;bWxQSwECLQAUAAYACAAAACEAOP0h/9YAAACUAQAACwAAAAAAAAAAAAAAAAAvAQAAX3JlbHMvLnJl&#10;bHNQSwECLQAUAAYACAAAACEAZdjiULMBAADUAwAADgAAAAAAAAAAAAAAAAAuAgAAZHJzL2Uyb0Rv&#10;Yy54bWxQSwECLQAUAAYACAAAACEAhNqat98AAAAIAQAADwAAAAAAAAAAAAAAAAANBAAAZHJzL2Rv&#10;d25yZXYueG1sUEsFBgAAAAAEAAQA8wAAABkFAAAAAA==&#10;" strokecolor="black [3213]" strokeweight=".5pt">
                 <v:stroke joinstyle="miter"/>
               </v:line>
             </w:pict>
@@ -308,7 +345,34 @@
         <w:jc w:val="both"/>
       </w:pPr>
       <w:r>
-        <w:t>After studying two separate fields in renowned universities, I found peace in developing websites and web-Apps. I started with ReactJs and had some experience with node.js, after that I had to learn C# Blazor, and lately, TypeScript and IndexedDB. I look forward to new challenges and new projects so I can learn new technologies and solve some problems!</w:t>
+        <w:t xml:space="preserve">Passionate and adaptable </w:t>
+      </w:r>
+      <w:r>
+        <w:t>frontend</w:t>
+      </w:r>
+      <w:r>
+        <w:t xml:space="preserve"> developer with expertise in ReactJs</w:t>
+      </w:r>
+      <w:r>
+        <w:t xml:space="preserve"> and</w:t>
+      </w:r>
+      <w:r>
+        <w:t xml:space="preserve"> TypeScript</w:t>
+      </w:r>
+      <w:r>
+        <w:t>,</w:t>
+      </w:r>
+      <w:r>
+        <w:t xml:space="preserve"> </w:t>
+      </w:r>
+      <w:r>
+        <w:t xml:space="preserve">and </w:t>
+      </w:r>
+      <w:r>
+        <w:t>a strong drive to learn new technologies. Skilled in UI development, problem-solving, and a passion for tackling challenges in web development projects.</w:t>
+      </w:r>
+      <w:r>
+        <w:t xml:space="preserve"> Experienced in collaborating with teams and delivering impactful solutions.</w:t>
       </w:r>
     </w:p>
     <w:p>
@@ -333,20 +397,33 @@
       </w:r>
     </w:p>
     <w:p>
-      <w:pPr>
-        <w:rPr>
-          <w:rFonts w:asciiTheme="majorHAnsi" w:hAnsiTheme="majorHAnsi" w:cstheme="majorHAnsi"/>
-        </w:rPr>
-      </w:pPr>
       <w:r>
         <w:rPr>
           <w:rFonts w:asciiTheme="majorHAnsi" w:hAnsiTheme="majorHAnsi" w:cstheme="majorHAnsi"/>
           <w:highlight w:val="lightGray"/>
         </w:rPr>
-        <w:t>FEB 2023 - PRESENT</w:t>
-      </w:r>
-    </w:p>
-    <w:p>
+        <w:t xml:space="preserve">FEB 2023 </w:t>
+      </w:r>
+      <w:r>
+        <w:rPr>
+          <w:rFonts w:asciiTheme="majorHAnsi" w:hAnsiTheme="majorHAnsi" w:cstheme="majorHAnsi"/>
+          <w:highlight w:val="lightGray"/>
+        </w:rPr>
+        <w:t>–</w:t>
+      </w:r>
+      <w:r>
+        <w:rPr>
+          <w:rFonts w:asciiTheme="majorHAnsi" w:hAnsiTheme="majorHAnsi" w:cstheme="majorHAnsi"/>
+          <w:highlight w:val="lightGray"/>
+        </w:rPr>
+        <w:t xml:space="preserve"> PRESENT</w:t>
+      </w:r>
+      <w:r>
+        <w:rPr>
+          <w:rFonts w:asciiTheme="majorHAnsi" w:hAnsiTheme="majorHAnsi" w:cstheme="majorHAnsi"/>
+        </w:rPr>
+        <w:t xml:space="preserve">, </w:t>
+      </w:r>
       <w:r>
         <w:rPr>
           <w:b/>
@@ -366,15 +443,28 @@
           <w:ilvl w:val="0"/>
           <w:numId w:val="1"/>
         </w:numPr>
-      </w:pPr>
-      <w:r>
-        <w:t>Develop</w:t>
-      </w:r>
-      <w:r>
-        <w:t>ing</w:t>
-      </w:r>
-      <w:r>
-        <w:t xml:space="preserve"> A react TS website using Metropolitan Museum of art's public API, redux-toolkit, and MUI (ongoing)</w:t>
+        <w:jc w:val="both"/>
+      </w:pPr>
+      <w:r>
+        <w:t>Developing a flashcard web-app using React, TypeScript, Auth0</w:t>
+      </w:r>
+      <w:r>
+        <w:t>,</w:t>
+      </w:r>
+      <w:r>
+        <w:t xml:space="preserve"> GraphQl</w:t>
+      </w:r>
+      <w:r>
+        <w:t xml:space="preserve"> and </w:t>
+      </w:r>
+      <w:r>
+        <w:t>MongoDB</w:t>
+      </w:r>
+      <w:r>
+        <w:t xml:space="preserve"> (MARN stack)</w:t>
+      </w:r>
+      <w:r>
+        <w:t xml:space="preserve"> providing a simple, straightforward tool for language learners. (ongoing)</w:t>
       </w:r>
     </w:p>
     <w:p>
@@ -384,6 +474,50 @@
           <w:ilvl w:val="0"/>
           <w:numId w:val="1"/>
         </w:numPr>
+        <w:jc w:val="both"/>
+      </w:pPr>
+      <w:r>
+        <w:t>Develop</w:t>
+      </w:r>
+      <w:r>
+        <w:t>ing</w:t>
+      </w:r>
+      <w:r>
+        <w:t xml:space="preserve"> A </w:t>
+      </w:r>
+      <w:r>
+        <w:t>R</w:t>
+      </w:r>
+      <w:r>
+        <w:t>eact website using Metropolitan Museum of art's public API,</w:t>
+      </w:r>
+      <w:r>
+        <w:t xml:space="preserve"> TypeScript,</w:t>
+      </w:r>
+      <w:r>
+        <w:t xml:space="preserve"> </w:t>
+      </w:r>
+      <w:r>
+        <w:t>R</w:t>
+      </w:r>
+      <w:r>
+        <w:t>edux, and MUI</w:t>
+      </w:r>
+      <w:r>
+        <w:t>, providing a simpler, less cluttered interface for the users</w:t>
+      </w:r>
+      <w:r>
+        <w:t xml:space="preserve"> (ongoing)</w:t>
+      </w:r>
+    </w:p>
+    <w:p>
+      <w:pPr>
+        <w:pStyle w:val="ListParagraph"/>
+        <w:numPr>
+          <w:ilvl w:val="0"/>
+          <w:numId w:val="1"/>
+        </w:numPr>
+        <w:jc w:val="both"/>
       </w:pPr>
       <w:r>
         <w:t>Collaborat</w:t>
@@ -392,24 +526,55 @@
         <w:t>ing</w:t>
       </w:r>
       <w:r>
-        <w:t xml:space="preserve"> on a news web-app to hopefully bypass government internet restrictions (ongoing)</w:t>
-      </w:r>
-    </w:p>
-    <w:p>
-      <w:pPr>
-        <w:rPr>
-          <w:rFonts w:asciiTheme="majorHAnsi" w:hAnsiTheme="majorHAnsi" w:cstheme="majorHAnsi"/>
-        </w:rPr>
-      </w:pPr>
+        <w:t xml:space="preserve"> on a news web-app </w:t>
+      </w:r>
+      <w:r>
+        <w:t xml:space="preserve">aimed at bypassing </w:t>
+      </w:r>
+      <w:r>
+        <w:t>government</w:t>
+      </w:r>
+      <w:r>
+        <w:t>’s</w:t>
+      </w:r>
+      <w:r>
+        <w:t xml:space="preserve"> internet restrictions (ongoing)</w:t>
+      </w:r>
+      <w:r>
+        <w:t xml:space="preserve"> using Chromium’s built-in notification </w:t>
+      </w:r>
+      <w:r>
+        <w:t>capabilities to deliver the news to users.</w:t>
+      </w:r>
+    </w:p>
+    <w:p>
       <w:r>
         <w:rPr>
           <w:rFonts w:asciiTheme="majorHAnsi" w:hAnsiTheme="majorHAnsi" w:cstheme="majorHAnsi"/>
           <w:highlight w:val="lightGray"/>
         </w:rPr>
-        <w:t>NOV 2018 - PRESENT</w:t>
-      </w:r>
-    </w:p>
-    <w:p>
+        <w:t xml:space="preserve">NOV 2018 </w:t>
+      </w:r>
+      <w:r>
+        <w:rPr>
+          <w:rFonts w:asciiTheme="majorHAnsi" w:hAnsiTheme="majorHAnsi" w:cstheme="majorHAnsi"/>
+          <w:highlight w:val="lightGray"/>
+        </w:rPr>
+        <w:t>–</w:t>
+      </w:r>
+      <w:r>
+        <w:rPr>
+          <w:rFonts w:asciiTheme="majorHAnsi" w:hAnsiTheme="majorHAnsi" w:cstheme="majorHAnsi"/>
+          <w:highlight w:val="lightGray"/>
+        </w:rPr>
+        <w:t xml:space="preserve"> PRESENT</w:t>
+      </w:r>
+      <w:r>
+        <w:rPr>
+          <w:rFonts w:asciiTheme="majorHAnsi" w:hAnsiTheme="majorHAnsi" w:cstheme="majorHAnsi"/>
+        </w:rPr>
+        <w:t xml:space="preserve">, </w:t>
+      </w:r>
       <w:r>
         <w:rPr>
           <w:b/>
@@ -435,9 +600,37 @@
           <w:ilvl w:val="0"/>
           <w:numId w:val="2"/>
         </w:numPr>
-      </w:pPr>
-      <w:r>
-        <w:t xml:space="preserve">Developed UI for a call center web-app using ReactJs </w:t>
+        <w:jc w:val="both"/>
+      </w:pPr>
+      <w:r>
+        <w:t xml:space="preserve">Designed and </w:t>
+      </w:r>
+      <w:r>
+        <w:t>d</w:t>
+      </w:r>
+      <w:r>
+        <w:t xml:space="preserve">eveloped a </w:t>
+      </w:r>
+      <w:r>
+        <w:t xml:space="preserve">whistleblowing </w:t>
+      </w:r>
+      <w:r>
+        <w:t xml:space="preserve">webform using Microsoft CRM portal for Iranian </w:t>
+      </w:r>
+      <w:r>
+        <w:t>Social Security Organization</w:t>
+      </w:r>
+      <w:r>
+        <w:t>’s website</w:t>
+      </w:r>
+      <w:r>
+        <w:t>,</w:t>
+      </w:r>
+      <w:r>
+        <w:t xml:space="preserve"> improving </w:t>
+      </w:r>
+      <w:r>
+        <w:t>organization accountability to millions of users.</w:t>
       </w:r>
     </w:p>
     <w:p>
@@ -447,9 +640,13 @@
           <w:ilvl w:val="0"/>
           <w:numId w:val="2"/>
         </w:numPr>
-      </w:pPr>
-      <w:r>
-        <w:t xml:space="preserve">Developed UI for the main product of the company using HTML, CSS, and Bootstrap </w:t>
+        <w:jc w:val="both"/>
+      </w:pPr>
+      <w:r>
+        <w:t>Mentored an intern in basic web development skills e.g., HTML, CSS</w:t>
+      </w:r>
+      <w:r>
+        <w:t>, WordPress, UI design.</w:t>
       </w:r>
     </w:p>
     <w:p>
@@ -459,9 +656,13 @@
           <w:ilvl w:val="0"/>
           <w:numId w:val="2"/>
         </w:numPr>
-      </w:pPr>
-      <w:r>
-        <w:t xml:space="preserve">Developed UI for a web-app backed by Microsoft CRM dynamics using server side Blazor (C#) </w:t>
+        <w:jc w:val="both"/>
+      </w:pPr>
+      <w:r>
+        <w:t xml:space="preserve">Developed a React client in TypeScript for FullCalendar using IndexedDB, </w:t>
+      </w:r>
+      <w:r>
+        <w:t>enabling offline functionality.</w:t>
       </w:r>
     </w:p>
     <w:p>
@@ -471,9 +672,13 @@
           <w:ilvl w:val="0"/>
           <w:numId w:val="2"/>
         </w:numPr>
-      </w:pPr>
-      <w:r>
-        <w:t xml:space="preserve">Developed a web-app for scheduling furnaces in a steel company using ReactJS, node.js and FullCalendar (the JavaScript event calendar) </w:t>
+        <w:jc w:val="both"/>
+      </w:pPr>
+      <w:r>
+        <w:t xml:space="preserve">Created a React client for NATS messaging system using React, TypeScript, Redux and MUI, </w:t>
+      </w:r>
+      <w:r>
+        <w:t>enhancing real-time communication.</w:t>
       </w:r>
     </w:p>
     <w:p>
@@ -483,9 +688,16 @@
           <w:ilvl w:val="0"/>
           <w:numId w:val="2"/>
         </w:numPr>
-      </w:pPr>
-      <w:r>
-        <w:t xml:space="preserve">Developed a React client in TypeScript for FullCalendar using IndexedDB </w:t>
+        <w:jc w:val="both"/>
+      </w:pPr>
+      <w:r>
+        <w:t>Developed a web-app for scheduling furnaces in a steel company using ReactJS, node.js and FullCalendar,</w:t>
+      </w:r>
+      <w:r>
+        <w:t xml:space="preserve"> improving resource management.</w:t>
+      </w:r>
+      <w:r>
+        <w:t xml:space="preserve"> </w:t>
       </w:r>
     </w:p>
     <w:p>
@@ -495,26 +707,70 @@
           <w:ilvl w:val="0"/>
           <w:numId w:val="2"/>
         </w:numPr>
-      </w:pPr>
-      <w:r>
-        <w:t>Developed a React client for NATS messaging system using React, TypeScript, Redux-toolkit and MUI</w:t>
-      </w:r>
-    </w:p>
-    <w:p>
-      <w:pPr>
-        <w:rPr>
-          <w:rFonts w:asciiTheme="majorHAnsi" w:hAnsiTheme="majorHAnsi" w:cstheme="majorHAnsi"/>
-        </w:rPr>
-      </w:pPr>
+        <w:jc w:val="both"/>
+      </w:pPr>
+      <w:r>
+        <w:t xml:space="preserve">Developed UI for a web-app backed by Microsoft CRM dynamics using server side Blazor (C#), </w:t>
+      </w:r>
+      <w:r>
+        <w:t>streamlining business processes.</w:t>
+      </w:r>
+      <w:r>
+        <w:t xml:space="preserve"> </w:t>
+      </w:r>
+    </w:p>
+    <w:p>
+      <w:pPr>
+        <w:pStyle w:val="ListParagraph"/>
+        <w:numPr>
+          <w:ilvl w:val="0"/>
+          <w:numId w:val="2"/>
+        </w:numPr>
+        <w:jc w:val="both"/>
+      </w:pPr>
+      <w:r>
+        <w:t xml:space="preserve">Developed UI for the main product of the company using HTML, CSS, and Bootstrap, </w:t>
+      </w:r>
+      <w:r>
+        <w:t>enhancing its visual appeal and usability.</w:t>
+      </w:r>
+    </w:p>
+    <w:p>
+      <w:pPr>
+        <w:pStyle w:val="ListParagraph"/>
+        <w:numPr>
+          <w:ilvl w:val="0"/>
+          <w:numId w:val="2"/>
+        </w:numPr>
+        <w:jc w:val="both"/>
+      </w:pPr>
+      <w:r>
+        <w:t>Developed UI for a call center web-app using ReactJs</w:t>
+      </w:r>
+      <w:r>
+        <w:t xml:space="preserve">, resulting in improved user experience and increased efficiency. </w:t>
+      </w:r>
+    </w:p>
+    <w:p>
+      <w:pPr>
+        <w:jc w:val="both"/>
+      </w:pPr>
+    </w:p>
+    <w:p>
       <w:r>
         <w:rPr>
           <w:rFonts w:asciiTheme="majorHAnsi" w:hAnsiTheme="majorHAnsi" w:cstheme="majorHAnsi"/>
           <w:highlight w:val="lightGray"/>
         </w:rPr>
+        <w:lastRenderedPageBreak/>
         <w:t>OCT 2016 - JUL 2018</w:t>
       </w:r>
-    </w:p>
-    <w:p>
+      <w:r>
+        <w:rPr>
+          <w:rFonts w:asciiTheme="majorHAnsi" w:hAnsiTheme="majorHAnsi" w:cstheme="majorHAnsi"/>
+        </w:rPr>
+        <w:t xml:space="preserve">, </w:t>
+      </w:r>
       <w:r>
         <w:rPr>
           <w:b/>
@@ -546,23 +802,25 @@
           <w:ilvl w:val="0"/>
           <w:numId w:val="3"/>
         </w:numPr>
-      </w:pPr>
-      <w:r>
-        <w:t>Developed half a dozen websites using WordPress and Visual Composer</w:t>
+        <w:jc w:val="both"/>
+      </w:pPr>
+      <w:r>
+        <w:t>Successfully d</w:t>
+      </w:r>
+      <w:r>
+        <w:t>eveloped half a dozen websites using WordPress and Visual Composer</w:t>
       </w:r>
       <w:r>
         <w:t xml:space="preserve"> for individual clients</w:t>
       </w:r>
       <w:r>
-        <w:t>.</w:t>
-      </w:r>
-    </w:p>
-    <w:p>
-      <w:pPr>
-        <w:rPr>
-          <w:rFonts w:asciiTheme="majorHAnsi" w:hAnsiTheme="majorHAnsi" w:cstheme="majorHAnsi"/>
-        </w:rPr>
-      </w:pPr>
+        <w:t xml:space="preserve">, </w:t>
+      </w:r>
+      <w:r>
+        <w:t>meeting their specific requirements and delivering quality results.</w:t>
+      </w:r>
+    </w:p>
+    <w:p>
       <w:r>
         <w:rPr>
           <w:rFonts w:asciiTheme="majorHAnsi" w:hAnsiTheme="majorHAnsi" w:cstheme="majorHAnsi"/>
@@ -570,8 +828,12 @@
         </w:rPr>
         <w:t>AUG 2016 - OCT 2016</w:t>
       </w:r>
-    </w:p>
-    <w:p>
+      <w:r>
+        <w:rPr>
+          <w:rFonts w:asciiTheme="majorHAnsi" w:hAnsiTheme="majorHAnsi" w:cstheme="majorHAnsi"/>
+        </w:rPr>
+        <w:t xml:space="preserve">, </w:t>
+      </w:r>
       <w:r>
         <w:rPr>
           <w:b/>
@@ -593,7 +855,13 @@
         </w:numPr>
       </w:pPr>
       <w:r>
-        <w:t>Developed the company website using WordPress and Visual Composer.</w:t>
+        <w:t>Developed the company website using WordPress and Visual Composer</w:t>
+      </w:r>
+      <w:r>
+        <w:t xml:space="preserve">, </w:t>
+      </w:r>
+      <w:r>
+        <w:t>ensuring a professional online presence.</w:t>
       </w:r>
     </w:p>
     <w:p>
@@ -603,31 +871,13 @@
           <w:ilvl w:val="0"/>
           <w:numId w:val="3"/>
         </w:numPr>
-      </w:pPr>
-      <w:r>
-        <w:lastRenderedPageBreak/>
-        <w:t xml:space="preserve">Studied user requirements to gain strong understanding of project initiatives and deadlines. </w:t>
-      </w:r>
-    </w:p>
-    <w:p>
-      <w:pPr>
-        <w:pStyle w:val="ListParagraph"/>
-        <w:numPr>
-          <w:ilvl w:val="0"/>
-          <w:numId w:val="3"/>
-        </w:numPr>
-      </w:pPr>
-      <w:r>
-        <w:t xml:space="preserve">Collaborated with project manager and development team to brainstorm new ideas. </w:t>
-      </w:r>
-    </w:p>
-    <w:p/>
-    <w:p>
-      <w:pPr>
-        <w:rPr>
-          <w:rFonts w:asciiTheme="majorHAnsi" w:hAnsiTheme="majorHAnsi" w:cstheme="majorHAnsi"/>
-        </w:rPr>
-      </w:pPr>
+        <w:jc w:val="both"/>
+      </w:pPr>
+      <w:r>
+        <w:t>Studied user requirements, collaborated with the project manager and development team to brainstorm innovative ideas, and contributed to effective project planning.</w:t>
+      </w:r>
+    </w:p>
+    <w:p>
       <w:r>
         <w:rPr>
           <w:rFonts w:asciiTheme="majorHAnsi" w:hAnsiTheme="majorHAnsi" w:cstheme="majorHAnsi"/>
@@ -635,8 +885,12 @@
         </w:rPr>
         <w:t>AUG 2015 - MAY 2016</w:t>
       </w:r>
-    </w:p>
-    <w:p>
+      <w:r>
+        <w:rPr>
+          <w:rFonts w:asciiTheme="majorHAnsi" w:hAnsiTheme="majorHAnsi" w:cstheme="majorHAnsi"/>
+        </w:rPr>
+        <w:t xml:space="preserve">, </w:t>
+      </w:r>
       <w:r>
         <w:rPr>
           <w:b/>
@@ -658,7 +912,7 @@
         </w:numPr>
       </w:pPr>
       <w:r>
-        <w:t>Developed wireframes of all the possible user interactions with the apps.</w:t>
+        <w:t>Created wireframes for various user interactions within applications, ensuring intuitive and user-friendly experiences.</w:t>
       </w:r>
     </w:p>
     <w:p>
@@ -670,7 +924,7 @@
         </w:numPr>
       </w:pPr>
       <w:r>
-        <w:t xml:space="preserve">Designed the UI according to the wireframes </w:t>
+        <w:t>Designed polished user interfaces, translating project requirements and business objectives into visually appealing designs.</w:t>
       </w:r>
     </w:p>
     <w:p>
@@ -682,7 +936,7 @@
         </w:numPr>
       </w:pPr>
       <w:r>
-        <w:t>Communicated with customers to translate project requirements and business objectives into polished user interfaces.</w:t>
+        <w:t>Collaborated with teammates to deliver valuable features, meeting business and customer needs.</w:t>
       </w:r>
     </w:p>
     <w:p>
@@ -694,19 +948,7 @@
         </w:numPr>
       </w:pPr>
       <w:r>
-        <w:t>Collaborated with teammates to deliver valuable features meeting business and customer needs.</w:t>
-      </w:r>
-    </w:p>
-    <w:p>
-      <w:pPr>
-        <w:pStyle w:val="ListParagraph"/>
-        <w:numPr>
-          <w:ilvl w:val="0"/>
-          <w:numId w:val="4"/>
-        </w:numPr>
-      </w:pPr>
-      <w:r>
-        <w:t>Conducted live user testing of components and functionality to evaluate effectiveness of designs and enhancements.</w:t>
+        <w:t>Conducted live user testing to evaluate the effectiveness of designs and implemented enhancements for improved user satisfaction.</w:t>
       </w:r>
     </w:p>
     <w:p>
@@ -730,88 +972,131 @@
     </w:p>
     <w:p>
       <w:pPr>
-        <w:ind w:left="720"/>
-      </w:pPr>
-      <w:r>
-        <w:t>ReactJs</w:t>
+        <w:pStyle w:val="ListParagraph"/>
+        <w:rPr>
+          <w:b/>
+          <w:bCs/>
+        </w:rPr>
+      </w:pPr>
+      <w:r>
+        <w:rPr>
+          <w:b/>
+          <w:bCs/>
+        </w:rPr>
+        <w:t xml:space="preserve">Programming Languages: </w:t>
+      </w:r>
+    </w:p>
+    <w:p>
+      <w:pPr>
+        <w:pStyle w:val="ListParagraph"/>
+      </w:pPr>
+      <w:r>
+        <w:t>ReactJs, TypeScript, JavaScript, C# (Blazor)</w:t>
+      </w:r>
+    </w:p>
+    <w:p>
+      <w:pPr>
+        <w:pStyle w:val="ListParagraph"/>
+      </w:pPr>
+    </w:p>
+    <w:p>
+      <w:pPr>
+        <w:pStyle w:val="ListParagraph"/>
+        <w:rPr>
+          <w:b/>
+          <w:bCs/>
+        </w:rPr>
+      </w:pPr>
+      <w:r>
+        <w:rPr>
+          <w:b/>
+          <w:bCs/>
+        </w:rPr>
+        <w:t xml:space="preserve">Web Technologies: </w:t>
+      </w:r>
+    </w:p>
+    <w:p>
+      <w:pPr>
+        <w:pStyle w:val="ListParagraph"/>
+      </w:pPr>
+      <w:r>
+        <w:t>HTML, CSS, Sass, Tailwind, Bootstrap, REST API,</w:t>
+      </w:r>
+      <w:r>
+        <w:t xml:space="preserve"> GraphQl</w:t>
       </w:r>
       <w:r>
         <w:t>,</w:t>
       </w:r>
       <w:r>
-        <w:t xml:space="preserve"> TypeScript</w:t>
-      </w:r>
-      <w:r>
-        <w:t>,</w:t>
-      </w:r>
-      <w:r>
-        <w:t xml:space="preserve"> JavaScript,</w:t>
-      </w:r>
-      <w:r>
-        <w:t xml:space="preserve"> Redux</w:t>
-      </w:r>
-      <w:r>
-        <w:t>,</w:t>
-      </w:r>
-      <w:r>
-        <w:t xml:space="preserve"> C# (Blazor)</w:t>
-      </w:r>
-      <w:r>
-        <w:t>,</w:t>
-      </w:r>
-      <w:r>
-        <w:t xml:space="preserve"> HTML</w:t>
-      </w:r>
-      <w:r>
-        <w:t>,</w:t>
-      </w:r>
-      <w:r>
-        <w:t xml:space="preserve"> CSS</w:t>
-      </w:r>
-      <w:r>
-        <w:t>,</w:t>
-      </w:r>
-      <w:r>
-        <w:t xml:space="preserve"> Material Design</w:t>
-      </w:r>
-      <w:r>
-        <w:t xml:space="preserve">, </w:t>
-      </w:r>
-      <w:r>
-        <w:t>Tailwind</w:t>
-      </w:r>
-      <w:r>
-        <w:t>,</w:t>
-      </w:r>
-      <w:r>
-        <w:t xml:space="preserve"> Bootstrap</w:t>
-      </w:r>
-      <w:r>
-        <w:t>,</w:t>
-      </w:r>
-      <w:r>
-        <w:t xml:space="preserve"> REST API</w:t>
-      </w:r>
-      <w:r>
-        <w:t>,</w:t>
-      </w:r>
-      <w:r>
-        <w:t xml:space="preserve"> </w:t>
-      </w:r>
-      <w:r>
-        <w:t>IndexedDB</w:t>
-      </w:r>
-      <w:r>
-        <w:t xml:space="preserve">, </w:t>
-      </w:r>
-      <w:r>
-        <w:t>Node.Js</w:t>
-      </w:r>
-      <w:r>
-        <w:t>,</w:t>
-      </w:r>
-      <w:r>
-        <w:t xml:space="preserve"> Express</w:t>
+        <w:t xml:space="preserve"> MongoDB, IndexedDB</w:t>
+      </w:r>
+      <w:r>
+        <w:t xml:space="preserve">, Node.js, </w:t>
+      </w:r>
+      <w:r>
+        <w:t>Express, Telegram Bots</w:t>
+      </w:r>
+    </w:p>
+    <w:p>
+      <w:pPr>
+        <w:pStyle w:val="ListParagraph"/>
+      </w:pPr>
+    </w:p>
+    <w:p>
+      <w:pPr>
+        <w:pStyle w:val="ListParagraph"/>
+        <w:rPr>
+          <w:b/>
+          <w:bCs/>
+        </w:rPr>
+      </w:pPr>
+      <w:r>
+        <w:rPr>
+          <w:b/>
+          <w:bCs/>
+        </w:rPr>
+        <w:t xml:space="preserve">Tools: </w:t>
+      </w:r>
+    </w:p>
+    <w:p>
+      <w:pPr>
+        <w:pStyle w:val="ListParagraph"/>
+      </w:pPr>
+      <w:r>
+        <w:t xml:space="preserve">Redux, </w:t>
+      </w:r>
+      <w:r>
+        <w:t>MUI, MudBlazor, Git, Microsoft Visio, Adobe Photoshop, Bootstrap Studio</w:t>
+      </w:r>
+    </w:p>
+    <w:p>
+      <w:pPr>
+        <w:pStyle w:val="ListParagraph"/>
+      </w:pPr>
+    </w:p>
+    <w:p>
+      <w:pPr>
+        <w:pStyle w:val="ListParagraph"/>
+        <w:rPr>
+          <w:b/>
+          <w:bCs/>
+        </w:rPr>
+      </w:pPr>
+      <w:r>
+        <w:rPr>
+          <w:b/>
+          <w:bCs/>
+        </w:rPr>
+        <w:t xml:space="preserve">Soft Skills: </w:t>
+      </w:r>
+    </w:p>
+    <w:p>
+      <w:pPr>
+        <w:pStyle w:val="ListParagraph"/>
+      </w:pPr>
+      <w:r>
+        <w:t>Problem solver, Collaborative team player, Strong analytical abilities</w:t>
       </w:r>
     </w:p>
     <w:p>
@@ -830,7 +1115,7 @@
           <w:sz w:val="28"/>
           <w:szCs w:val="28"/>
         </w:rPr>
-        <w:t>Tools</w:t>
+        <w:t>Languages</w:t>
       </w:r>
     </w:p>
     <w:p>
@@ -838,62 +1123,22 @@
         <w:ind w:left="720"/>
       </w:pPr>
       <w:r>
-        <w:t>MUI</w:t>
-      </w:r>
-      <w:r>
-        <w:t>,</w:t>
-      </w:r>
-      <w:r>
-        <w:t xml:space="preserve"> MudBlazor</w:t>
-      </w:r>
-      <w:r>
-        <w:t>,</w:t>
-      </w:r>
-      <w:r>
-        <w:t xml:space="preserve"> Git</w:t>
-      </w:r>
-      <w:r>
-        <w:t xml:space="preserve">, </w:t>
-      </w:r>
-      <w:r>
-        <w:t>Microsoft Visio</w:t>
-      </w:r>
-      <w:r>
-        <w:t>,</w:t>
-      </w:r>
-      <w:r>
-        <w:t xml:space="preserve"> Adobe Photoshop</w:t>
-      </w:r>
-      <w:r>
-        <w:t>,</w:t>
-      </w:r>
-      <w:r>
-        <w:t xml:space="preserve"> Bootstrap Studio</w:t>
-      </w:r>
-      <w:r>
-        <w:t>,</w:t>
-      </w:r>
-      <w:r>
-        <w:t xml:space="preserve"> Adobe XD</w:t>
-      </w:r>
-    </w:p>
-    <w:p>
-      <w:pPr>
-        <w:rPr>
-          <w:b/>
-          <w:bCs/>
-          <w:sz w:val="28"/>
-          <w:szCs w:val="28"/>
-        </w:rPr>
-      </w:pPr>
-      <w:r>
-        <w:rPr>
-          <w:b/>
-          <w:bCs/>
-          <w:sz w:val="28"/>
-          <w:szCs w:val="28"/>
-        </w:rPr>
-        <w:t>Soft Skills</w:t>
+        <w:t>English</w:t>
+      </w:r>
+      <w:r>
+        <w:t xml:space="preserve"> - </w:t>
+      </w:r>
+      <w:r>
+        <w:t>Full</w:t>
+      </w:r>
+      <w:r>
+        <w:t xml:space="preserve"> Professional</w:t>
+      </w:r>
+      <w:r>
+        <w:t xml:space="preserve"> </w:t>
+      </w:r>
+      <w:r>
+        <w:t>Proficiency</w:t>
       </w:r>
     </w:p>
     <w:p>
@@ -901,44 +1146,19 @@
         <w:ind w:left="720"/>
       </w:pPr>
       <w:r>
-        <w:t>Devoted</w:t>
-      </w:r>
-      <w:r>
-        <w:t>,</w:t>
-      </w:r>
-      <w:r>
-        <w:t xml:space="preserve"> Hard-working</w:t>
-      </w:r>
-      <w:r>
-        <w:t>,</w:t>
-      </w:r>
-      <w:r>
-        <w:t xml:space="preserve"> Lateral thinker</w:t>
-      </w:r>
-      <w:r>
-        <w:t>,</w:t>
-      </w:r>
-      <w:r>
-        <w:t xml:space="preserve"> Problem solver</w:t>
-      </w:r>
-    </w:p>
-    <w:p>
-      <w:pPr>
-        <w:rPr>
-          <w:b/>
-          <w:bCs/>
-          <w:sz w:val="28"/>
-          <w:szCs w:val="28"/>
-        </w:rPr>
-      </w:pPr>
-      <w:r>
-        <w:rPr>
-          <w:b/>
-          <w:bCs/>
-          <w:sz w:val="28"/>
-          <w:szCs w:val="28"/>
-        </w:rPr>
-        <w:t>Languages</w:t>
+        <w:t xml:space="preserve">Persian - </w:t>
+      </w:r>
+      <w:r>
+        <w:t>N</w:t>
+      </w:r>
+      <w:r>
+        <w:t>ative</w:t>
+      </w:r>
+      <w:r>
+        <w:t xml:space="preserve"> </w:t>
+      </w:r>
+      <w:r>
+        <w:t>Speaker</w:t>
       </w:r>
     </w:p>
     <w:p>
@@ -946,118 +1166,7 @@
         <w:ind w:left="720"/>
       </w:pPr>
       <w:r>
-        <w:t>English</w:t>
-      </w:r>
-      <w:r>
-        <w:t xml:space="preserve"> - </w:t>
-      </w:r>
-      <w:r>
-        <w:rPr>
-          <w:rFonts w:cstheme="minorHAnsi"/>
-          <w:color w:val="000000" w:themeColor="text1"/>
-        </w:rPr>
-        <w:t>●●●●○</w:t>
-      </w:r>
-      <w:r>
-        <w:t xml:space="preserve"> - Full</w:t>
-      </w:r>
-      <w:r>
-        <w:t xml:space="preserve"> Professional</w:t>
-      </w:r>
-      <w:r>
-        <w:t xml:space="preserve"> </w:t>
-      </w:r>
-    </w:p>
-    <w:p>
-      <w:pPr>
-        <w:ind w:left="720"/>
-      </w:pPr>
-      <w:r>
-        <w:t xml:space="preserve">Persian - </w:t>
-      </w:r>
-      <w:r>
-        <w:rPr>
-          <w:rFonts w:cstheme="minorHAnsi"/>
-          <w:color w:val="000000" w:themeColor="text1"/>
-        </w:rPr>
-        <w:t>●●●●●</w:t>
-      </w:r>
-      <w:r>
-        <w:rPr>
-          <w:color w:val="0070C0"/>
-        </w:rPr>
-        <w:t xml:space="preserve"> </w:t>
-      </w:r>
-      <w:r>
-        <w:t xml:space="preserve">- </w:t>
-      </w:r>
-      <w:r>
-        <w:t>N</w:t>
-      </w:r>
-      <w:r>
-        <w:t>ative</w:t>
-      </w:r>
-      <w:r>
-        <w:t xml:space="preserve"> </w:t>
-      </w:r>
-    </w:p>
-    <w:p>
-      <w:pPr>
-        <w:rPr>
-          <w:b/>
-          <w:bCs/>
-          <w:sz w:val="28"/>
-          <w:szCs w:val="28"/>
-        </w:rPr>
-      </w:pPr>
-      <w:r>
-        <w:rPr>
-          <w:b/>
-          <w:bCs/>
-          <w:sz w:val="28"/>
-          <w:szCs w:val="28"/>
-        </w:rPr>
-        <w:t>Education</w:t>
-      </w:r>
-    </w:p>
-    <w:p>
-      <w:pPr>
-        <w:ind w:left="720"/>
-      </w:pPr>
-      <w:r>
-        <w:t>Master’s degree</w:t>
-      </w:r>
-      <w:r>
-        <w:t xml:space="preserve"> - </w:t>
-      </w:r>
-      <w:r>
-        <w:t>Energy and Architecture</w:t>
-      </w:r>
-      <w:r>
-        <w:t xml:space="preserve"> - </w:t>
-      </w:r>
-      <w:r>
-        <w:t>University of Tehran</w:t>
-      </w:r>
-    </w:p>
-    <w:p>
-      <w:pPr>
-        <w:ind w:left="720"/>
-      </w:pPr>
-      <w:r>
-        <w:t>Bachelor’s degree</w:t>
-      </w:r>
-      <w:r>
-        <w:t xml:space="preserve"> - </w:t>
-      </w:r>
-      <w:r>
-        <w:t>Mechanical Engineering</w:t>
-      </w:r>
-      <w:r>
-        <w:t xml:space="preserve"> - </w:t>
-      </w:r>
-      <w:r>
-        <w:t>Shahrood University of Technology</w:t>
+        <w:t>German – Beginner (Learning)</w:t>
       </w:r>
     </w:p>
     <w:sectPr>

</xml_diff>